<commit_message>
Version 5 language packs
</commit_message>
<xml_diff>
--- a/6.X-14 S-100 Language packs/Part 18 Language Packs v4.docx
+++ b/6.X-14 S-100 Language packs/Part 18 Language Packs v4.docx
@@ -2897,25 +2897,7 @@
           <w:sz w:val="22"/>
           <w:szCs w:val="22"/>
         </w:rPr>
-        <w:t>example, in the figure below an XML feature catalogue and three language packs, together with a dataset are delivered in an exchange set to an implementing system. The dataset provides the data content and the feature catalogue and its language packs provides multi-lingual support for the user interface elements (</w:t>
-      </w:r>
-      <w:proofErr w:type="spellStart"/>
-      <w:r>
-        <w:rPr>
-          <w:rFonts w:ascii="Arial" w:hAnsi="Arial" w:cs="Arial"/>
-          <w:sz w:val="22"/>
-          <w:szCs w:val="22"/>
-        </w:rPr>
-        <w:t>e.g</w:t>
-      </w:r>
-      <w:proofErr w:type="spellEnd"/>
-      <w:r>
-        <w:rPr>
-          <w:rFonts w:ascii="Arial" w:hAnsi="Arial" w:cs="Arial"/>
-          <w:sz w:val="22"/>
-          <w:szCs w:val="22"/>
-        </w:rPr>
-        <w:t xml:space="preserve"> legends and textual descriptions of features).</w:t>
+        <w:t>example, in the figure below an XML feature catalogue and three language packs, together with a dataset are delivered in an exchange set to an implementing system. The dataset provides the data content and the feature catalogue and its language packs provides multi-lingual support for the user interface elements (e.g legends and textual descriptions of features).</w:t>
       </w:r>
     </w:p>
     <w:p>
@@ -3143,7 +3125,6 @@
         </w:rPr>
         <w:t xml:space="preserve">The </w:t>
       </w:r>
-      <w:proofErr w:type="spellStart"/>
       <w:r>
         <w:rPr>
           <w:rFonts w:ascii="Calibri" w:eastAsia="Calibri" w:hAnsi="Calibri"/>
@@ -3157,7 +3138,6 @@
         </w:rPr>
         <w:t>TranslationPackageType</w:t>
       </w:r>
-      <w:proofErr w:type="spellEnd"/>
       <w:r>
         <w:rPr>
           <w:rFonts w:ascii="Calibri" w:eastAsia="Calibri" w:hAnsi="Calibri"/>
@@ -3167,7 +3147,6 @@
         </w:rPr>
         <w:t xml:space="preserve"> consists of a minimal set of header information and a sequence of source files elements. Each of the </w:t>
       </w:r>
-      <w:proofErr w:type="spellStart"/>
       <w:r>
         <w:rPr>
           <w:rFonts w:ascii="Calibri" w:eastAsia="Calibri" w:hAnsi="Calibri"/>
@@ -3181,7 +3160,6 @@
         </w:rPr>
         <w:t>SourceFileType</w:t>
       </w:r>
-      <w:proofErr w:type="spellEnd"/>
       <w:r>
         <w:rPr>
           <w:rFonts w:ascii="Calibri" w:eastAsia="Calibri" w:hAnsi="Calibri"/>
@@ -3427,14 +3405,12 @@
                 <w:lang w:val="en-GB"/>
               </w:rPr>
             </w:pPr>
-            <w:proofErr w:type="spellStart"/>
             <w:r>
               <w:rPr>
                 <w:lang w:val="en-GB"/>
               </w:rPr>
               <w:t>TranslationPackageType</w:t>
             </w:r>
-            <w:proofErr w:type="spellEnd"/>
           </w:p>
         </w:tc>
         <w:tc>
@@ -3593,14 +3569,12 @@
                 <w:lang w:val="en-GB"/>
               </w:rPr>
             </w:pPr>
-            <w:proofErr w:type="spellStart"/>
             <w:r>
               <w:rPr>
                 <w:lang w:val="en-GB"/>
               </w:rPr>
               <w:t>LanguageType</w:t>
             </w:r>
-            <w:proofErr w:type="spellEnd"/>
           </w:p>
         </w:tc>
         <w:tc>
@@ -3657,23 +3631,8 @@
               <w:rPr>
                 <w:lang w:val="en-GB"/>
               </w:rPr>
-              <w:t>language code according to ISO639-2/T (</w:t>
+              <w:t xml:space="preserve">language code according to ISO639-2/T (e.g </w:t>
             </w:r>
-            <w:proofErr w:type="spellStart"/>
-            <w:r>
-              <w:rPr>
-                <w:lang w:val="en-GB"/>
-              </w:rPr>
-              <w:t>e.g</w:t>
-            </w:r>
-            <w:proofErr w:type="spellEnd"/>
-            <w:r>
-              <w:rPr>
-                <w:lang w:val="en-GB"/>
-              </w:rPr>
-              <w:t xml:space="preserve"> </w:t>
-            </w:r>
-            <w:proofErr w:type="spellStart"/>
             <w:r>
               <w:rPr>
                 <w:rFonts w:ascii="Consolas" w:hAnsi="Consolas"/>
@@ -3681,14 +3640,12 @@
               </w:rPr>
               <w:t>deu</w:t>
             </w:r>
-            <w:proofErr w:type="spellEnd"/>
             <w:r>
               <w:rPr>
                 <w:lang w:val="en-GB"/>
               </w:rPr>
               <w:t xml:space="preserve">, </w:t>
             </w:r>
-            <w:proofErr w:type="spellStart"/>
             <w:r>
               <w:rPr>
                 <w:rFonts w:ascii="Consolas" w:hAnsi="Consolas"/>
@@ -3696,7 +3653,6 @@
               </w:rPr>
               <w:t>fra</w:t>
             </w:r>
-            <w:proofErr w:type="spellEnd"/>
             <w:r>
               <w:rPr>
                 <w:lang w:val="en-GB"/>
@@ -3735,14 +3691,12 @@
                 <w:lang w:val="en-GB"/>
               </w:rPr>
             </w:pPr>
-            <w:proofErr w:type="spellStart"/>
             <w:r>
               <w:rPr>
                 <w:lang w:val="en-GB"/>
               </w:rPr>
               <w:t>issueDate</w:t>
             </w:r>
-            <w:proofErr w:type="spellEnd"/>
           </w:p>
         </w:tc>
         <w:tc>
@@ -3841,14 +3795,12 @@
                 <w:lang w:val="en-GB"/>
               </w:rPr>
             </w:pPr>
-            <w:proofErr w:type="spellStart"/>
             <w:r>
               <w:rPr>
                 <w:lang w:val="en-GB"/>
               </w:rPr>
               <w:t>issueTime</w:t>
             </w:r>
-            <w:proofErr w:type="spellEnd"/>
           </w:p>
         </w:tc>
         <w:tc>
@@ -3947,14 +3899,12 @@
                 <w:lang w:val="en-GB"/>
               </w:rPr>
             </w:pPr>
-            <w:proofErr w:type="spellStart"/>
             <w:r>
               <w:rPr>
                 <w:lang w:val="en-GB"/>
               </w:rPr>
               <w:t>responsibleParty</w:t>
             </w:r>
-            <w:proofErr w:type="spellEnd"/>
           </w:p>
         </w:tc>
         <w:tc>
@@ -4003,14 +3953,12 @@
                 <w:lang w:val="en-GB"/>
               </w:rPr>
             </w:pPr>
-            <w:proofErr w:type="spellStart"/>
             <w:r>
               <w:rPr>
                 <w:lang w:val="en-GB"/>
               </w:rPr>
               <w:t>CI_ResponsibleParty</w:t>
             </w:r>
-            <w:proofErr w:type="spellEnd"/>
           </w:p>
         </w:tc>
         <w:tc>
@@ -4054,21 +4002,7 @@
               <w:rPr>
                 <w:lang w:val="en-GB"/>
               </w:rPr>
-              <w:t>There may be more than one parties responsible which then have different roles. (</w:t>
-            </w:r>
-            <w:proofErr w:type="spellStart"/>
-            <w:r>
-              <w:rPr>
-                <w:lang w:val="en-GB"/>
-              </w:rPr>
-              <w:t>e.g</w:t>
-            </w:r>
-            <w:proofErr w:type="spellEnd"/>
-            <w:r>
-              <w:rPr>
-                <w:lang w:val="en-GB"/>
-              </w:rPr>
-              <w:t>, custodian, translator, or publisher)</w:t>
+              <w:t>There may be more than one parties responsible which then have different roles. (e.g, custodian, translator, or publisher)</w:t>
             </w:r>
           </w:p>
         </w:tc>
@@ -4102,14 +4036,12 @@
                 <w:lang w:val="en-GB"/>
               </w:rPr>
             </w:pPr>
-            <w:proofErr w:type="spellStart"/>
             <w:r>
               <w:rPr>
                 <w:lang w:val="en-GB"/>
               </w:rPr>
               <w:t>sourceFile</w:t>
             </w:r>
-            <w:proofErr w:type="spellEnd"/>
           </w:p>
         </w:tc>
         <w:tc>
@@ -4164,14 +4096,12 @@
                 <w:lang w:val="en-GB"/>
               </w:rPr>
             </w:pPr>
-            <w:proofErr w:type="spellStart"/>
             <w:r>
               <w:rPr>
                 <w:lang w:val="en-GB"/>
               </w:rPr>
               <w:t>SourceFileType</w:t>
             </w:r>
-            <w:proofErr w:type="spellEnd"/>
           </w:p>
         </w:tc>
         <w:tc>
@@ -4198,7 +4128,6 @@
           <w:lang w:val="en-GB" w:eastAsia="en-US"/>
         </w:rPr>
       </w:pPr>
-      <w:proofErr w:type="spellStart"/>
       <w:r>
         <w:rPr>
           <w:rFonts w:ascii="Calibri" w:eastAsia="Calibri" w:hAnsi="Calibri"/>
@@ -4208,7 +4137,6 @@
         </w:rPr>
         <w:t>TranslationPackageType</w:t>
       </w:r>
-      <w:proofErr w:type="spellEnd"/>
     </w:p>
     <w:p>
       <w:pPr>
@@ -4253,7 +4181,6 @@
           <w:lang w:val="en-GB" w:eastAsia="en-US"/>
         </w:rPr>
       </w:pPr>
-      <w:proofErr w:type="spellStart"/>
       <w:r>
         <w:rPr>
           <w:rFonts w:ascii="Calibri" w:eastAsia="Calibri" w:hAnsi="Calibri"/>
@@ -4263,7 +4190,6 @@
         </w:rPr>
         <w:t>SourceFileType</w:t>
       </w:r>
-      <w:proofErr w:type="spellEnd"/>
     </w:p>
     <w:tbl>
       <w:tblPr>
@@ -4442,14 +4368,12 @@
                 <w:lang w:val="en-GB"/>
               </w:rPr>
             </w:pPr>
-            <w:proofErr w:type="spellStart"/>
             <w:r>
               <w:rPr>
                 <w:lang w:val="en-GB"/>
               </w:rPr>
               <w:t>SourceFileType</w:t>
             </w:r>
-            <w:proofErr w:type="spellEnd"/>
           </w:p>
         </w:tc>
         <w:tc>
@@ -4620,14 +4544,12 @@
                 <w:lang w:val="en-GB"/>
               </w:rPr>
             </w:pPr>
-            <w:proofErr w:type="spellStart"/>
             <w:r>
               <w:rPr>
                 <w:lang w:val="en-GB"/>
               </w:rPr>
               <w:t>SourceHeaderType</w:t>
             </w:r>
-            <w:proofErr w:type="spellEnd"/>
           </w:p>
         </w:tc>
         <w:tc>
@@ -4673,14 +4595,12 @@
                 <w:lang w:val="en-GB"/>
               </w:rPr>
             </w:pPr>
-            <w:proofErr w:type="spellStart"/>
             <w:r>
               <w:rPr>
                 <w:lang w:val="en-GB"/>
               </w:rPr>
               <w:t>translationItem</w:t>
             </w:r>
-            <w:proofErr w:type="spellEnd"/>
           </w:p>
         </w:tc>
         <w:tc>
@@ -4741,14 +4661,12 @@
                 <w:lang w:val="en-GB"/>
               </w:rPr>
             </w:pPr>
-            <w:proofErr w:type="spellStart"/>
             <w:r>
               <w:rPr>
                 <w:lang w:val="en-GB"/>
               </w:rPr>
               <w:t>TranslationItemType</w:t>
             </w:r>
-            <w:proofErr w:type="spellEnd"/>
           </w:p>
         </w:tc>
         <w:tc>
@@ -4786,7 +4704,6 @@
           <w:lang w:val="en-GB" w:eastAsia="en-US"/>
         </w:rPr>
       </w:pPr>
-      <w:proofErr w:type="spellStart"/>
       <w:r>
         <w:rPr>
           <w:rFonts w:ascii="Calibri" w:eastAsia="Calibri" w:hAnsi="Calibri"/>
@@ -4796,7 +4713,6 @@
         </w:rPr>
         <w:t>SourceHeaderType</w:t>
       </w:r>
-      <w:proofErr w:type="spellEnd"/>
     </w:p>
     <w:tbl>
       <w:tblPr>
@@ -4963,14 +4879,12 @@
                 <w:lang w:val="en-GB"/>
               </w:rPr>
             </w:pPr>
-            <w:proofErr w:type="spellStart"/>
             <w:r>
               <w:rPr>
                 <w:lang w:val="en-GB"/>
               </w:rPr>
               <w:t>SourceHeaderType</w:t>
             </w:r>
-            <w:proofErr w:type="spellEnd"/>
           </w:p>
         </w:tc>
         <w:tc>
@@ -5105,14 +5019,12 @@
                 <w:lang w:val="en-GB"/>
               </w:rPr>
             </w:pPr>
-            <w:proofErr w:type="spellStart"/>
             <w:r>
               <w:rPr>
                 <w:lang w:val="en-GB"/>
               </w:rPr>
               <w:t>resourceIdentification</w:t>
             </w:r>
-            <w:proofErr w:type="spellEnd"/>
           </w:p>
         </w:tc>
         <w:tc>
@@ -5309,14 +5221,12 @@
                 <w:lang w:val="en-GB"/>
               </w:rPr>
             </w:pPr>
-            <w:proofErr w:type="spellStart"/>
             <w:r>
               <w:rPr>
                 <w:lang w:val="en-GB"/>
               </w:rPr>
               <w:t>ResourceIdentification</w:t>
             </w:r>
-            <w:proofErr w:type="spellEnd"/>
           </w:p>
         </w:tc>
         <w:tc>
@@ -5354,7 +5264,6 @@
           <w:lang w:val="en-GB" w:eastAsia="en-US"/>
         </w:rPr>
       </w:pPr>
-      <w:proofErr w:type="spellStart"/>
       <w:r>
         <w:rPr>
           <w:rFonts w:ascii="Calibri" w:eastAsia="Calibri" w:hAnsi="Calibri"/>
@@ -5364,7 +5273,6 @@
         </w:rPr>
         <w:t>ResourceIdentification</w:t>
       </w:r>
-      <w:proofErr w:type="spellEnd"/>
     </w:p>
     <w:tbl>
       <w:tblPr>
@@ -5531,14 +5439,12 @@
                 <w:lang w:val="en-GB"/>
               </w:rPr>
             </w:pPr>
-            <w:proofErr w:type="spellStart"/>
             <w:r>
               <w:rPr>
                 <w:lang w:val="en-GB"/>
               </w:rPr>
               <w:t>ResourceIdentification</w:t>
             </w:r>
-            <w:proofErr w:type="spellEnd"/>
           </w:p>
         </w:tc>
         <w:tc>
@@ -5703,14 +5609,12 @@
                 <w:lang w:val="en-GB"/>
               </w:rPr>
             </w:pPr>
-            <w:proofErr w:type="spellStart"/>
             <w:r>
               <w:rPr>
                 <w:lang w:val="en-GB"/>
               </w:rPr>
               <w:t>CharacterString</w:t>
             </w:r>
-            <w:proofErr w:type="spellEnd"/>
           </w:p>
         </w:tc>
         <w:tc>
@@ -5860,14 +5764,12 @@
                 <w:lang w:val="en-GB"/>
               </w:rPr>
             </w:pPr>
-            <w:proofErr w:type="spellStart"/>
             <w:r>
               <w:rPr>
                 <w:lang w:val="en-GB"/>
               </w:rPr>
               <w:t>CharacterString</w:t>
             </w:r>
-            <w:proofErr w:type="spellEnd"/>
           </w:p>
         </w:tc>
         <w:tc>
@@ -5924,7 +5826,6 @@
           <w:lang w:val="en-GB" w:eastAsia="en-US"/>
         </w:rPr>
       </w:pPr>
-      <w:proofErr w:type="spellStart"/>
       <w:r>
         <w:rPr>
           <w:rFonts w:ascii="Calibri" w:eastAsia="Calibri" w:hAnsi="Calibri"/>
@@ -5934,7 +5835,6 @@
         </w:rPr>
         <w:t>TranslationItemType</w:t>
       </w:r>
-      <w:proofErr w:type="spellEnd"/>
     </w:p>
     <w:tbl>
       <w:tblPr>
@@ -6101,14 +6001,12 @@
                 <w:lang w:val="en-GB"/>
               </w:rPr>
             </w:pPr>
-            <w:proofErr w:type="spellStart"/>
             <w:r>
               <w:rPr>
                 <w:lang w:val="en-GB"/>
               </w:rPr>
               <w:t>TranslationItemType</w:t>
             </w:r>
-            <w:proofErr w:type="spellEnd"/>
           </w:p>
           <w:p>
             <w:pPr>
@@ -6268,14 +6166,12 @@
                 <w:lang w:val="en-GB"/>
               </w:rPr>
             </w:pPr>
-            <w:proofErr w:type="spellStart"/>
             <w:r>
               <w:rPr>
                 <w:lang w:val="en-GB"/>
               </w:rPr>
               <w:t>CharacterString</w:t>
             </w:r>
-            <w:proofErr w:type="spellEnd"/>
           </w:p>
         </w:tc>
         <w:tc>
@@ -6374,14 +6270,12 @@
                 <w:lang w:val="en-GB"/>
               </w:rPr>
             </w:pPr>
-            <w:proofErr w:type="spellStart"/>
             <w:r>
               <w:rPr>
                 <w:lang w:val="en-GB"/>
               </w:rPr>
               <w:t>CharacterString</w:t>
             </w:r>
-            <w:proofErr w:type="spellEnd"/>
           </w:p>
         </w:tc>
         <w:tc>
@@ -6584,14 +6478,12 @@
                 <w:lang w:val="en-GB"/>
               </w:rPr>
             </w:pPr>
-            <w:proofErr w:type="spellStart"/>
             <w:r>
               <w:rPr>
                 <w:lang w:val="en-GB"/>
               </w:rPr>
               <w:t>CharacterString</w:t>
             </w:r>
-            <w:proofErr w:type="spellEnd"/>
           </w:p>
         </w:tc>
         <w:tc>
@@ -8159,25 +8051,23 @@
           <w:sz w:val="22"/>
           <w:szCs w:val="22"/>
         </w:rPr>
-        <w:t xml:space="preserve">The root </w:t>
-      </w:r>
-      <w:proofErr w:type="spellStart"/>
+        <w:t>The root translationPackage element defines the language supported by the language pack (the destination language), the issue date and time and language pack producer.</w:t>
+      </w:r>
       <w:r>
         <w:rPr>
           <w:rFonts w:ascii="Arial" w:hAnsi="Arial" w:cs="Arial"/>
           <w:sz w:val="22"/>
           <w:szCs w:val="22"/>
         </w:rPr>
-        <w:t>translationPackage</w:t>
-      </w:r>
-      <w:proofErr w:type="spellEnd"/>
+        <w:t xml:space="preserve"> </w:t>
+      </w:r>
       <w:r>
         <w:rPr>
           <w:rFonts w:ascii="Arial" w:hAnsi="Arial" w:cs="Arial"/>
           <w:sz w:val="22"/>
           <w:szCs w:val="22"/>
         </w:rPr>
-        <w:t xml:space="preserve"> element defines the language supported by the language pack (the destination language), the issue date and time and language pack producer.</w:t>
+        <w:t xml:space="preserve">The translationPackage then contains any number of sourceFile translations providing translations into the destination language. </w:t>
       </w:r>
       <w:r>
         <w:rPr>
@@ -8185,77 +8075,7 @@
           <w:sz w:val="22"/>
           <w:szCs w:val="22"/>
         </w:rPr>
-        <w:t xml:space="preserve"> </w:t>
-      </w:r>
-      <w:r>
-        <w:rPr>
-          <w:rFonts w:ascii="Arial" w:hAnsi="Arial" w:cs="Arial"/>
-          <w:sz w:val="22"/>
-          <w:szCs w:val="22"/>
-        </w:rPr>
-        <w:t xml:space="preserve">The </w:t>
-      </w:r>
-      <w:proofErr w:type="spellStart"/>
-      <w:r>
-        <w:rPr>
-          <w:rFonts w:ascii="Arial" w:hAnsi="Arial" w:cs="Arial"/>
-          <w:sz w:val="22"/>
-          <w:szCs w:val="22"/>
-        </w:rPr>
-        <w:t>translationPackage</w:t>
-      </w:r>
-      <w:proofErr w:type="spellEnd"/>
-      <w:r>
-        <w:rPr>
-          <w:rFonts w:ascii="Arial" w:hAnsi="Arial" w:cs="Arial"/>
-          <w:sz w:val="22"/>
-          <w:szCs w:val="22"/>
-        </w:rPr>
-        <w:t xml:space="preserve"> then contains any number of </w:t>
-      </w:r>
-      <w:proofErr w:type="spellStart"/>
-      <w:r>
-        <w:rPr>
-          <w:rFonts w:ascii="Arial" w:hAnsi="Arial" w:cs="Arial"/>
-          <w:sz w:val="22"/>
-          <w:szCs w:val="22"/>
-        </w:rPr>
-        <w:t>sourceFile</w:t>
-      </w:r>
-      <w:proofErr w:type="spellEnd"/>
-      <w:r>
-        <w:rPr>
-          <w:rFonts w:ascii="Arial" w:hAnsi="Arial" w:cs="Arial"/>
-          <w:sz w:val="22"/>
-          <w:szCs w:val="22"/>
-        </w:rPr>
-        <w:t xml:space="preserve"> translations providing translations into the destination language. </w:t>
-      </w:r>
-      <w:r>
-        <w:rPr>
-          <w:rFonts w:ascii="Arial" w:hAnsi="Arial" w:cs="Arial"/>
-          <w:sz w:val="22"/>
-          <w:szCs w:val="22"/>
-        </w:rPr>
-        <w:t xml:space="preserve">All languages are specified using ISO639-2/T with descriptors contained in the S-100 Schema </w:t>
-      </w:r>
-      <w:proofErr w:type="spellStart"/>
-      <w:r>
-        <w:rPr>
-          <w:rFonts w:ascii="Arial" w:hAnsi="Arial" w:cs="Arial"/>
-          <w:sz w:val="22"/>
-          <w:szCs w:val="22"/>
-        </w:rPr>
-        <w:t>codelists</w:t>
-      </w:r>
-      <w:proofErr w:type="spellEnd"/>
-      <w:r>
-        <w:rPr>
-          <w:rFonts w:ascii="Arial" w:hAnsi="Arial" w:cs="Arial"/>
-          <w:sz w:val="22"/>
-          <w:szCs w:val="22"/>
-        </w:rPr>
-        <w:t>. This ensures languages specified in language packs use the same descriptors as languages contained in dataset encodings.</w:t>
+        <w:t>All languages are specified using ISO639-2/T with descriptors contained in the S-100 Schema codelists. This ensures languages specified in language packs use the same descriptors as languages contained in dataset encodings.</w:t>
       </w:r>
     </w:p>
     <w:p>
@@ -8285,25 +8105,23 @@
           <w:sz w:val="22"/>
           <w:szCs w:val="22"/>
         </w:rPr>
-        <w:t xml:space="preserve">The </w:t>
-      </w:r>
-      <w:proofErr w:type="spellStart"/>
+        <w:t xml:space="preserve">The sourceFile element contains a header identifying the source xml file for which the translation is </w:t>
+      </w:r>
       <w:r>
         <w:rPr>
           <w:rFonts w:ascii="Arial" w:hAnsi="Arial" w:cs="Arial"/>
           <w:sz w:val="22"/>
           <w:szCs w:val="22"/>
         </w:rPr>
-        <w:t>sourceFile</w:t>
-      </w:r>
-      <w:proofErr w:type="spellEnd"/>
+        <w:t xml:space="preserve">provided. </w:t>
+      </w:r>
       <w:r>
         <w:rPr>
           <w:rFonts w:ascii="Arial" w:hAnsi="Arial" w:cs="Arial"/>
           <w:sz w:val="22"/>
           <w:szCs w:val="22"/>
         </w:rPr>
-        <w:t xml:space="preserve"> element contains a header identifying the source xml file for which the translation is </w:t>
+        <w:t xml:space="preserve">Unique identification of the source resource is accomplished by matching defined XPath resources in the source with defined values in the language pack </w:t>
       </w:r>
       <w:r>
         <w:rPr>
@@ -8311,7 +8129,7 @@
           <w:sz w:val="22"/>
           <w:szCs w:val="22"/>
         </w:rPr>
-        <w:t xml:space="preserve">provided. </w:t>
+        <w:t>translationPackage identification element</w:t>
       </w:r>
       <w:r>
         <w:rPr>
@@ -8319,25 +8137,23 @@
           <w:sz w:val="22"/>
           <w:szCs w:val="22"/>
         </w:rPr>
-        <w:t xml:space="preserve">Unique identification of the source resource is accomplished by matching defined XPath resources in the source with defined values in the language pack </w:t>
-      </w:r>
-      <w:proofErr w:type="spellStart"/>
+        <w:t>. Th</w:t>
+      </w:r>
       <w:r>
         <w:rPr>
           <w:rFonts w:ascii="Arial" w:hAnsi="Arial" w:cs="Arial"/>
           <w:sz w:val="22"/>
           <w:szCs w:val="22"/>
         </w:rPr>
-        <w:t>translationPackage</w:t>
-      </w:r>
-      <w:proofErr w:type="spellEnd"/>
+        <w:t xml:space="preserve">is is because such unique identifiers may differ between different </w:t>
+      </w:r>
       <w:r>
         <w:rPr>
           <w:rFonts w:ascii="Arial" w:hAnsi="Arial" w:cs="Arial"/>
           <w:sz w:val="22"/>
           <w:szCs w:val="22"/>
         </w:rPr>
-        <w:t xml:space="preserve"> identification element</w:t>
+        <w:t xml:space="preserve">S-100 XML </w:t>
       </w:r>
       <w:r>
         <w:rPr>
@@ -8345,7 +8161,7 @@
           <w:sz w:val="22"/>
           <w:szCs w:val="22"/>
         </w:rPr>
-        <w:t>. Th</w:t>
+        <w:t>schemas and so a general</w:t>
       </w:r>
       <w:r>
         <w:rPr>
@@ -8353,7 +8169,7 @@
           <w:sz w:val="22"/>
           <w:szCs w:val="22"/>
         </w:rPr>
-        <w:t xml:space="preserve">is is because such unique identifiers may differ between different </w:t>
+        <w:t xml:space="preserve"> path specification</w:t>
       </w:r>
       <w:r>
         <w:rPr>
@@ -8361,68 +8177,34 @@
           <w:sz w:val="22"/>
           <w:szCs w:val="22"/>
         </w:rPr>
-        <w:t xml:space="preserve">S-100 XML </w:t>
-      </w:r>
-      <w:r>
+        <w:t xml:space="preserve"> is used to enable unique identification of any XML content within S-100.</w:t>
+      </w:r>
+    </w:p>
+    <w:p>
+      <w:pPr>
         <w:rPr>
           <w:rFonts w:ascii="Arial" w:hAnsi="Arial" w:cs="Arial"/>
           <w:sz w:val="22"/>
           <w:szCs w:val="22"/>
         </w:rPr>
-        <w:t>schemas and so a general</w:t>
-      </w:r>
-      <w:r>
+      </w:pPr>
+      <w:bookmarkStart w:id="9" w:name="_Toc95667201"/>
+    </w:p>
+    <w:p>
+      <w:pPr>
         <w:rPr>
           <w:rFonts w:ascii="Arial" w:hAnsi="Arial" w:cs="Arial"/>
           <w:sz w:val="22"/>
           <w:szCs w:val="22"/>
         </w:rPr>
-        <w:t xml:space="preserve"> path specification</w:t>
-      </w:r>
+      </w:pPr>
       <w:r>
         <w:rPr>
           <w:rFonts w:ascii="Arial" w:hAnsi="Arial" w:cs="Arial"/>
           <w:sz w:val="22"/>
           <w:szCs w:val="22"/>
         </w:rPr>
-        <w:t xml:space="preserve"> is used to enable unique identification of any XML content within S-100.</w:t>
-      </w:r>
-    </w:p>
-    <w:p>
-      <w:pPr>
-        <w:rPr>
-          <w:rFonts w:ascii="Arial" w:hAnsi="Arial" w:cs="Arial"/>
-          <w:sz w:val="22"/>
-          <w:szCs w:val="22"/>
-        </w:rPr>
-      </w:pPr>
-      <w:bookmarkStart w:id="9" w:name="_Toc95667201"/>
-    </w:p>
-    <w:p>
-      <w:pPr>
-        <w:rPr>
-          <w:rFonts w:ascii="Arial" w:hAnsi="Arial" w:cs="Arial"/>
-          <w:sz w:val="22"/>
-          <w:szCs w:val="22"/>
-        </w:rPr>
-      </w:pPr>
-      <w:proofErr w:type="spellStart"/>
-      <w:r>
-        <w:rPr>
-          <w:rFonts w:ascii="Arial" w:hAnsi="Arial" w:cs="Arial"/>
-          <w:sz w:val="22"/>
-          <w:szCs w:val="22"/>
-        </w:rPr>
-        <w:t>TranslationItems</w:t>
-      </w:r>
-      <w:proofErr w:type="spellEnd"/>
-      <w:r>
-        <w:rPr>
-          <w:rFonts w:ascii="Arial" w:hAnsi="Arial" w:cs="Arial"/>
-          <w:sz w:val="22"/>
-          <w:szCs w:val="22"/>
-        </w:rPr>
-        <w:t xml:space="preserve"> define the translations themselves. </w:t>
+        <w:t xml:space="preserve">TranslationItems define the translations themselves. </w:t>
       </w:r>
       <w:r>
         <w:rPr>
@@ -8450,7 +8232,6 @@
         </w:rPr>
         <w:t xml:space="preserve"> attribute in an instance of a </w:t>
       </w:r>
-      <w:proofErr w:type="spellStart"/>
       <w:r>
         <w:rPr>
           <w:rFonts w:ascii="Arial" w:hAnsi="Arial" w:cs="Arial"/>
@@ -8461,7 +8242,6 @@
         </w:rPr>
         <w:t>TranslationItemType</w:t>
       </w:r>
-      <w:proofErr w:type="spellEnd"/>
       <w:r>
         <w:rPr>
           <w:rFonts w:ascii="Arial" w:hAnsi="Arial" w:cs="Arial"/>
@@ -9307,7 +9087,6 @@
         </w:rPr>
         <w:t xml:space="preserve"> with a text of “</w:t>
       </w:r>
-      <w:proofErr w:type="spellStart"/>
       <w:r>
         <w:rPr>
           <w:rFonts w:asciiTheme="majorHAnsi" w:hAnsiTheme="majorHAnsi" w:cstheme="majorHAnsi"/>
@@ -9318,7 +9097,6 @@
         </w:rPr>
         <w:t>categoryOfTopping</w:t>
       </w:r>
-      <w:proofErr w:type="spellEnd"/>
       <w:r>
         <w:rPr>
           <w:rFonts w:asciiTheme="majorHAnsi" w:hAnsiTheme="majorHAnsi" w:cstheme="majorHAnsi"/>
@@ -9567,79 +9345,43 @@
           <w:sz w:val="22"/>
           <w:szCs w:val="22"/>
         </w:rPr>
-        <w:t xml:space="preserve"> expressions referring to codes guarantees an unambiguous path specification in the </w:t>
-      </w:r>
-      <w:proofErr w:type="spellStart"/>
+        <w:t xml:space="preserve"> expressions referring to codes guarantees an unambiguous path specification in the TranslationItem.</w:t>
+      </w:r>
       <w:r>
         <w:rPr>
           <w:rFonts w:asciiTheme="majorHAnsi" w:hAnsiTheme="majorHAnsi" w:cstheme="majorHAnsi"/>
           <w:sz w:val="22"/>
           <w:szCs w:val="22"/>
         </w:rPr>
-        <w:t>TranslationItem</w:t>
-      </w:r>
-      <w:proofErr w:type="spellEnd"/>
-      <w:r>
+        <w:t xml:space="preserve"> </w:t>
+      </w:r>
+    </w:p>
+    <w:p>
+      <w:pPr>
+        <w:jc w:val="both"/>
         <w:rPr>
           <w:rFonts w:asciiTheme="majorHAnsi" w:hAnsiTheme="majorHAnsi" w:cstheme="majorHAnsi"/>
           <w:sz w:val="22"/>
           <w:szCs w:val="22"/>
         </w:rPr>
-        <w:t>.</w:t>
-      </w:r>
-      <w:r>
+      </w:pPr>
+    </w:p>
+    <w:p>
+      <w:pPr>
+        <w:jc w:val="both"/>
         <w:rPr>
           <w:rFonts w:asciiTheme="majorHAnsi" w:hAnsiTheme="majorHAnsi" w:cstheme="majorHAnsi"/>
           <w:sz w:val="22"/>
           <w:szCs w:val="22"/>
         </w:rPr>
-        <w:t xml:space="preserve"> </w:t>
-      </w:r>
-    </w:p>
-    <w:p>
-      <w:pPr>
-        <w:jc w:val="both"/>
+      </w:pPr>
+      <w:r>
         <w:rPr>
           <w:rFonts w:asciiTheme="majorHAnsi" w:hAnsiTheme="majorHAnsi" w:cstheme="majorHAnsi"/>
           <w:sz w:val="22"/>
           <w:szCs w:val="22"/>
         </w:rPr>
-      </w:pPr>
-    </w:p>
-    <w:p>
-      <w:pPr>
-        <w:jc w:val="both"/>
-        <w:rPr>
-          <w:rFonts w:asciiTheme="majorHAnsi" w:hAnsiTheme="majorHAnsi" w:cstheme="majorHAnsi"/>
-          <w:sz w:val="22"/>
-          <w:szCs w:val="22"/>
-        </w:rPr>
-      </w:pPr>
-      <w:r>
-        <w:rPr>
-          <w:rFonts w:asciiTheme="majorHAnsi" w:hAnsiTheme="majorHAnsi" w:cstheme="majorHAnsi"/>
-          <w:sz w:val="22"/>
-          <w:szCs w:val="22"/>
-        </w:rPr>
-        <w:t xml:space="preserve">The </w:t>
-      </w:r>
-      <w:proofErr w:type="spellStart"/>
-      <w:r>
-        <w:rPr>
-          <w:rFonts w:asciiTheme="majorHAnsi" w:hAnsiTheme="majorHAnsi" w:cstheme="majorHAnsi"/>
-          <w:sz w:val="22"/>
-          <w:szCs w:val="22"/>
-        </w:rPr>
-        <w:t>TranslationItem</w:t>
-      </w:r>
-      <w:proofErr w:type="spellEnd"/>
-      <w:r>
-        <w:rPr>
-          <w:rFonts w:asciiTheme="majorHAnsi" w:hAnsiTheme="majorHAnsi" w:cstheme="majorHAnsi"/>
-          <w:sz w:val="22"/>
-          <w:szCs w:val="22"/>
-        </w:rPr>
-        <w:t xml:space="preserve"> </w:t>
+        <w:t xml:space="preserve">The TranslationItem </w:t>
       </w:r>
       <w:r>
         <w:rPr>
@@ -12565,7 +12307,6 @@
       <w:r>
         <w:t xml:space="preserve">For the definition of the language a complex type </w:t>
       </w:r>
-      <w:proofErr w:type="spellStart"/>
       <w:r>
         <w:rPr>
           <w:rFonts w:ascii="Consolas" w:hAnsi="Consolas"/>
@@ -12574,11 +12315,9 @@
         </w:rPr>
         <w:t>LanguageType</w:t>
       </w:r>
-      <w:proofErr w:type="spellEnd"/>
       <w:r>
         <w:t xml:space="preserve"> is defined that is using an element of the type </w:t>
       </w:r>
-      <w:proofErr w:type="spellStart"/>
       <w:r>
         <w:rPr>
           <w:rFonts w:ascii="Consolas" w:hAnsi="Consolas"/>
@@ -12587,7 +12326,6 @@
         </w:rPr>
         <w:t>gco:CodeListValue_Type</w:t>
       </w:r>
-      <w:proofErr w:type="spellEnd"/>
       <w:r>
         <w:t xml:space="preserve"> (from ISO 19115)</w:t>
       </w:r>
@@ -13036,7 +12774,6 @@
       <w:r>
         <w:t xml:space="preserve">Each translation item is defined by the type </w:t>
       </w:r>
-      <w:proofErr w:type="spellStart"/>
       <w:r>
         <w:rPr>
           <w:rFonts w:ascii="Consolas" w:hAnsi="Consolas"/>
@@ -13045,7 +12782,6 @@
         </w:rPr>
         <w:t>TranslationItemType</w:t>
       </w:r>
-      <w:proofErr w:type="spellEnd"/>
       <w:r>
         <w:t>:</w:t>
       </w:r>
@@ -15687,7 +15423,6 @@
       <w:r>
         <w:t xml:space="preserve">The type </w:t>
       </w:r>
-      <w:proofErr w:type="spellStart"/>
       <w:r>
         <w:rPr>
           <w:rFonts w:ascii="Consolas" w:hAnsi="Consolas"/>
@@ -15704,7 +15439,6 @@
         </w:rPr>
         <w:t>Identification</w:t>
       </w:r>
-      <w:proofErr w:type="spellEnd"/>
       <w:r>
         <w:t xml:space="preserve"> contains the information to identify a source file</w:t>
       </w:r>
@@ -17324,7 +17058,6 @@
       <w:r>
         <w:t xml:space="preserve">The type </w:t>
       </w:r>
-      <w:proofErr w:type="spellStart"/>
       <w:r>
         <w:rPr>
           <w:rFonts w:ascii="Consolas" w:hAnsi="Consolas"/>
@@ -17341,7 +17074,6 @@
         </w:rPr>
         <w:t>Type</w:t>
       </w:r>
-      <w:proofErr w:type="spellEnd"/>
       <w:r>
         <w:t xml:space="preserve"> contains the information on the source file as the filename and an identification mechanism.</w:t>
       </w:r>
@@ -18754,7 +18486,6 @@
       <w:r>
         <w:t xml:space="preserve">The type </w:t>
       </w:r>
-      <w:proofErr w:type="spellStart"/>
       <w:r>
         <w:rPr>
           <w:rFonts w:ascii="Consolas" w:hAnsi="Consolas"/>
@@ -18763,7 +18494,6 @@
         </w:rPr>
         <w:t>SourceFileType</w:t>
       </w:r>
-      <w:proofErr w:type="spellEnd"/>
       <w:r>
         <w:t xml:space="preserve"> contains the header information of the file and a list of translation items for that file.</w:t>
       </w:r>
@@ -19852,7 +19582,6 @@
       <w:r>
         <w:t xml:space="preserve">The last type defined by the schema is the type </w:t>
       </w:r>
-      <w:proofErr w:type="spellStart"/>
       <w:r>
         <w:rPr>
           <w:rFonts w:ascii="Consolas" w:hAnsi="Consolas"/>
@@ -19861,7 +19590,6 @@
         </w:rPr>
         <w:t>TranslationPackageFile</w:t>
       </w:r>
-      <w:proofErr w:type="spellEnd"/>
     </w:p>
     <w:p>
       <w:pPr>
@@ -21032,7 +20760,6 @@
         <w:t>"</w:t>
       </w:r>
       <w:bookmarkStart w:id="10" w:name="_Hlk95468127"/>
-      <w:proofErr w:type="spellStart"/>
       <w:r>
         <w:rPr>
           <w:rFonts w:ascii="Consolas" w:hAnsi="Consolas" w:cs="Consolas"/>
@@ -21052,7 +20779,6 @@
         <w:t>sponsibleParty</w:t>
       </w:r>
       <w:bookmarkEnd w:id="10"/>
-      <w:proofErr w:type="spellEnd"/>
       <w:r>
         <w:rPr>
           <w:rFonts w:ascii="Consolas" w:hAnsi="Consolas" w:cs="Consolas"/>
@@ -22175,7 +21901,6 @@
         </w:rPr>
         <w:t xml:space="preserve">Note that for the responsible party the type </w:t>
       </w:r>
-      <w:proofErr w:type="spellStart"/>
       <w:r>
         <w:rPr>
           <w:rFonts w:asciiTheme="majorHAnsi" w:hAnsiTheme="majorHAnsi" w:cstheme="majorHAnsi"/>
@@ -22186,7 +21911,6 @@
         </w:rPr>
         <w:t>cit:CI_Responsibility_PropertyType</w:t>
       </w:r>
-      <w:proofErr w:type="spellEnd"/>
       <w:r>
         <w:rPr>
           <w:rFonts w:asciiTheme="majorHAnsi" w:hAnsiTheme="majorHAnsi" w:cstheme="majorHAnsi"/>
@@ -23204,103 +22928,31 @@
           <w:sz w:val="22"/>
           <w:szCs w:val="22"/>
         </w:rPr>
-        <w:t>lternative to the element &lt;</w:t>
-      </w:r>
-      <w:proofErr w:type="spellStart"/>
+        <w:t xml:space="preserve">lternative to the element &lt;cit:CI_Individual&gt; the element &lt;cit:CI_Organisation&gt; can be used </w:t>
+      </w:r>
       <w:r>
         <w:rPr>
           <w:rFonts w:asciiTheme="majorHAnsi" w:hAnsiTheme="majorHAnsi" w:cstheme="majorHAnsi"/>
           <w:sz w:val="22"/>
           <w:szCs w:val="22"/>
         </w:rPr>
-        <w:t>cit:CI_Individual</w:t>
-      </w:r>
-      <w:proofErr w:type="spellEnd"/>
+        <w:t xml:space="preserve">if </w:t>
+      </w:r>
       <w:r>
         <w:rPr>
           <w:rFonts w:asciiTheme="majorHAnsi" w:hAnsiTheme="majorHAnsi" w:cstheme="majorHAnsi"/>
           <w:sz w:val="22"/>
           <w:szCs w:val="22"/>
         </w:rPr>
-        <w:t>&gt; the element &lt;</w:t>
-      </w:r>
-      <w:proofErr w:type="spellStart"/>
+        <w:t>the producer is an organisation rather than an individual.</w:t>
+      </w:r>
       <w:r>
         <w:rPr>
           <w:rFonts w:asciiTheme="majorHAnsi" w:hAnsiTheme="majorHAnsi" w:cstheme="majorHAnsi"/>
           <w:sz w:val="22"/>
           <w:szCs w:val="22"/>
         </w:rPr>
-        <w:t>cit:CI_Organisation</w:t>
-      </w:r>
-      <w:proofErr w:type="spellEnd"/>
-      <w:r>
-        <w:rPr>
-          <w:rFonts w:asciiTheme="majorHAnsi" w:hAnsiTheme="majorHAnsi" w:cstheme="majorHAnsi"/>
-          <w:sz w:val="22"/>
-          <w:szCs w:val="22"/>
-        </w:rPr>
-        <w:t xml:space="preserve">&gt; can be used </w:t>
-      </w:r>
-      <w:r>
-        <w:rPr>
-          <w:rFonts w:asciiTheme="majorHAnsi" w:hAnsiTheme="majorHAnsi" w:cstheme="majorHAnsi"/>
-          <w:sz w:val="22"/>
-          <w:szCs w:val="22"/>
-        </w:rPr>
-        <w:t xml:space="preserve">if </w:t>
-      </w:r>
-      <w:r>
-        <w:rPr>
-          <w:rFonts w:asciiTheme="majorHAnsi" w:hAnsiTheme="majorHAnsi" w:cstheme="majorHAnsi"/>
-          <w:sz w:val="22"/>
-          <w:szCs w:val="22"/>
-        </w:rPr>
-        <w:t xml:space="preserve">the producer is an </w:t>
-      </w:r>
-      <w:proofErr w:type="spellStart"/>
-      <w:r>
-        <w:rPr>
-          <w:rFonts w:asciiTheme="majorHAnsi" w:hAnsiTheme="majorHAnsi" w:cstheme="majorHAnsi"/>
-          <w:sz w:val="22"/>
-          <w:szCs w:val="22"/>
-        </w:rPr>
-        <w:t>organisation</w:t>
-      </w:r>
-      <w:proofErr w:type="spellEnd"/>
-      <w:r>
-        <w:rPr>
-          <w:rFonts w:asciiTheme="majorHAnsi" w:hAnsiTheme="majorHAnsi" w:cstheme="majorHAnsi"/>
-          <w:sz w:val="22"/>
-          <w:szCs w:val="22"/>
-        </w:rPr>
-        <w:t xml:space="preserve"> rather than an individual.</w:t>
-      </w:r>
-      <w:r>
-        <w:rPr>
-          <w:rFonts w:asciiTheme="majorHAnsi" w:hAnsiTheme="majorHAnsi" w:cstheme="majorHAnsi"/>
-          <w:sz w:val="22"/>
-          <w:szCs w:val="22"/>
-        </w:rPr>
-        <w:t xml:space="preserve"> The predefined roles for the responsible party are defined in the appropriate </w:t>
-      </w:r>
-      <w:proofErr w:type="spellStart"/>
-      <w:r>
-        <w:rPr>
-          <w:rFonts w:asciiTheme="majorHAnsi" w:hAnsiTheme="majorHAnsi" w:cstheme="majorHAnsi"/>
-          <w:sz w:val="22"/>
-          <w:szCs w:val="22"/>
-        </w:rPr>
-        <w:t>codelist</w:t>
-      </w:r>
-      <w:proofErr w:type="spellEnd"/>
-      <w:r>
-        <w:rPr>
-          <w:rFonts w:asciiTheme="majorHAnsi" w:hAnsiTheme="majorHAnsi" w:cstheme="majorHAnsi"/>
-          <w:sz w:val="22"/>
-          <w:szCs w:val="22"/>
-        </w:rPr>
-        <w:t xml:space="preserve"> by the S-100 Schemas. </w:t>
+        <w:t xml:space="preserve"> The predefined roles for the responsible party are defined in the appropriate codelist by the S-100 Schemas. </w:t>
       </w:r>
       <w:r>
         <w:rPr>
@@ -24548,7 +24200,6 @@
           <w:szCs w:val="22"/>
         </w:rPr>
       </w:pPr>
-      <w:proofErr w:type="spellStart"/>
       <w:r>
         <w:rPr>
           <w:rFonts w:ascii="Arial" w:hAnsi="Arial" w:cs="Arial"/>
@@ -24557,7 +24208,6 @@
         </w:rPr>
         <w:t>FeatureAssociations</w:t>
       </w:r>
-      <w:proofErr w:type="spellEnd"/>
     </w:p>
     <w:p>
       <w:pPr>
@@ -24572,7 +24222,6 @@
           <w:szCs w:val="22"/>
         </w:rPr>
       </w:pPr>
-      <w:proofErr w:type="spellStart"/>
       <w:r>
         <w:rPr>
           <w:rFonts w:ascii="Arial" w:hAnsi="Arial" w:cs="Arial"/>
@@ -24581,7 +24230,6 @@
         </w:rPr>
         <w:t>InformationAssociations</w:t>
       </w:r>
-      <w:proofErr w:type="spellEnd"/>
     </w:p>
     <w:p>
       <w:pPr>
@@ -24596,7 +24244,6 @@
           <w:szCs w:val="22"/>
         </w:rPr>
       </w:pPr>
-      <w:proofErr w:type="spellStart"/>
       <w:r>
         <w:rPr>
           <w:rFonts w:ascii="Arial" w:hAnsi="Arial" w:cs="Arial"/>
@@ -24605,7 +24252,6 @@
         </w:rPr>
         <w:t>InformationTypes</w:t>
       </w:r>
-      <w:proofErr w:type="spellEnd"/>
     </w:p>
     <w:p>
       <w:pPr>
@@ -24620,7 +24266,6 @@
           <w:szCs w:val="22"/>
         </w:rPr>
       </w:pPr>
-      <w:proofErr w:type="spellStart"/>
       <w:r>
         <w:rPr>
           <w:rFonts w:ascii="Arial" w:hAnsi="Arial" w:cs="Arial"/>
@@ -24629,7 +24274,6 @@
         </w:rPr>
         <w:t>FeatureTypes</w:t>
       </w:r>
-      <w:proofErr w:type="spellEnd"/>
     </w:p>
     <w:p>
       <w:pPr>
@@ -24768,43 +24412,7 @@
           <w:sz w:val="22"/>
           <w:szCs w:val="22"/>
         </w:rPr>
-        <w:t>/</w:t>
-      </w:r>
-      <w:proofErr w:type="spellStart"/>
-      <w:r>
-        <w:rPr>
-          <w:rFonts w:ascii="Arial" w:hAnsi="Arial" w:cs="Arial"/>
-          <w:sz w:val="22"/>
-          <w:szCs w:val="22"/>
-        </w:rPr>
-        <w:t>listedValues</w:t>
-      </w:r>
-      <w:proofErr w:type="spellEnd"/>
-      <w:r>
-        <w:rPr>
-          <w:rFonts w:ascii="Arial" w:hAnsi="Arial" w:cs="Arial"/>
-          <w:sz w:val="22"/>
-          <w:szCs w:val="22"/>
-        </w:rPr>
-        <w:t>/</w:t>
-      </w:r>
-      <w:proofErr w:type="spellStart"/>
-      <w:r>
-        <w:rPr>
-          <w:rFonts w:ascii="Arial" w:hAnsi="Arial" w:cs="Arial"/>
-          <w:sz w:val="22"/>
-          <w:szCs w:val="22"/>
-        </w:rPr>
-        <w:t>listedValue</w:t>
-      </w:r>
-      <w:proofErr w:type="spellEnd"/>
-      <w:r>
-        <w:rPr>
-          <w:rFonts w:ascii="Arial" w:hAnsi="Arial" w:cs="Arial"/>
-          <w:sz w:val="22"/>
-          <w:szCs w:val="22"/>
-        </w:rPr>
-        <w:t>/S100FC:label</w:t>
+        <w:t>/listedValues/listedValue/S100FC:label</w:t>
       </w:r>
     </w:p>
     <w:p>
@@ -24826,43 +24434,7 @@
           <w:sz w:val="22"/>
           <w:szCs w:val="22"/>
         </w:rPr>
-        <w:t>/:</w:t>
-      </w:r>
-      <w:proofErr w:type="spellStart"/>
-      <w:r>
-        <w:rPr>
-          <w:rFonts w:ascii="Arial" w:hAnsi="Arial" w:cs="Arial"/>
-          <w:sz w:val="22"/>
-          <w:szCs w:val="22"/>
-        </w:rPr>
-        <w:t>listedValues</w:t>
-      </w:r>
-      <w:proofErr w:type="spellEnd"/>
-      <w:r>
-        <w:rPr>
-          <w:rFonts w:ascii="Arial" w:hAnsi="Arial" w:cs="Arial"/>
-          <w:sz w:val="22"/>
-          <w:szCs w:val="22"/>
-        </w:rPr>
-        <w:t>/</w:t>
-      </w:r>
-      <w:proofErr w:type="spellStart"/>
-      <w:r>
-        <w:rPr>
-          <w:rFonts w:ascii="Arial" w:hAnsi="Arial" w:cs="Arial"/>
-          <w:sz w:val="22"/>
-          <w:szCs w:val="22"/>
-        </w:rPr>
-        <w:t>listedValue</w:t>
-      </w:r>
-      <w:proofErr w:type="spellEnd"/>
-      <w:r>
-        <w:rPr>
-          <w:rFonts w:ascii="Arial" w:hAnsi="Arial" w:cs="Arial"/>
-          <w:sz w:val="22"/>
-          <w:szCs w:val="22"/>
-        </w:rPr>
-        <w:t>/definition</w:t>
+        <w:t>/:listedValues/listedValue/definition</w:t>
       </w:r>
     </w:p>
     <w:p>
@@ -24937,7 +24509,23 @@
           <w:sz w:val="22"/>
           <w:szCs w:val="22"/>
         </w:rPr>
-        <w:t>An example of some of these fields are shown in the extract from the S-101 feature catalogue below:</w:t>
+        <w:t xml:space="preserve">An example of some of these fields are shown in the extract from </w:t>
+      </w:r>
+      <w:r>
+        <w:rPr>
+          <w:rFonts w:ascii="Arial" w:hAnsi="Arial" w:cs="Arial"/>
+          <w:sz w:val="22"/>
+          <w:szCs w:val="22"/>
+        </w:rPr>
+        <w:t>an</w:t>
+      </w:r>
+      <w:r>
+        <w:rPr>
+          <w:rFonts w:ascii="Arial" w:hAnsi="Arial" w:cs="Arial"/>
+          <w:sz w:val="22"/>
+          <w:szCs w:val="22"/>
+        </w:rPr>
+        <w:t xml:space="preserve"> S-101 feature catalogue below:</w:t>
       </w:r>
     </w:p>
     <w:p>
@@ -25097,7 +24685,6 @@
         </w:rPr>
         <w:t>&lt;S100FC:code&gt;</w:t>
       </w:r>
-      <w:proofErr w:type="spellStart"/>
       <w:r>
         <w:rPr>
           <w:rFonts w:ascii="Consolas" w:hAnsi="Consolas"/>
@@ -25109,7 +24696,6 @@
         </w:rPr>
         <w:t>categoryOfLight</w:t>
       </w:r>
-      <w:proofErr w:type="spellEnd"/>
       <w:r>
         <w:rPr>
           <w:rFonts w:ascii="Consolas" w:hAnsi="Consolas"/>
@@ -26198,7 +25784,6 @@
                 <w:szCs w:val="22"/>
               </w:rPr>
             </w:pPr>
-            <w:proofErr w:type="spellStart"/>
             <w:r>
               <w:rPr>
                 <w:rFonts w:ascii="Arial" w:hAnsi="Arial" w:cs="Arial"/>
@@ -26209,7 +25794,6 @@
               </w:rPr>
               <w:t>Xpath</w:t>
             </w:r>
-            <w:proofErr w:type="spellEnd"/>
           </w:p>
         </w:tc>
         <w:tc>
@@ -26334,7 +25918,7 @@
                 <w:sz w:val="22"/>
                 <w:szCs w:val="22"/>
               </w:rPr>
-              <w:t>[TBD]</w:t>
+              <w:t>la catégorie de feu</w:t>
             </w:r>
           </w:p>
         </w:tc>
@@ -26400,6 +25984,14 @@
                 <w:szCs w:val="22"/>
               </w:rPr>
             </w:pPr>
+            <w:r>
+              <w:rPr>
+                <w:rFonts w:ascii="Arial" w:hAnsi="Arial" w:cs="Arial"/>
+                <w:sz w:val="22"/>
+                <w:szCs w:val="22"/>
+              </w:rPr>
+              <w:t>Le classification des different types de feux</w:t>
+            </w:r>
           </w:p>
         </w:tc>
       </w:tr>
@@ -26450,6 +26042,60 @@
               </w:rPr>
               <w:t>All lights are considered to be marine lights unless the category of light indicates otherwise</w:t>
             </w:r>
+          </w:p>
+        </w:tc>
+        <w:tc>
+          <w:tcPr>
+            <w:tcW w:w="3018" w:type="dxa"/>
+          </w:tcPr>
+          <w:p>
+            <w:pPr>
+              <w:rPr>
+                <w:rFonts w:ascii="Arial" w:hAnsi="Arial" w:cs="Arial"/>
+                <w:sz w:val="22"/>
+                <w:szCs w:val="22"/>
+              </w:rPr>
+            </w:pPr>
+            <w:r>
+              <w:rPr>
+                <w:rFonts w:ascii="Arial" w:hAnsi="Arial" w:cs="Arial"/>
+                <w:sz w:val="22"/>
+                <w:szCs w:val="22"/>
+              </w:rPr>
+              <w:t>Tous feux sont considerés comme les feux de navigation, sauf indication contraire de la catégorie de feu.</w:t>
+            </w:r>
+          </w:p>
+        </w:tc>
+      </w:tr>
+      <w:tr>
+        <w:tc>
+          <w:tcPr>
+            <w:tcW w:w="3018" w:type="dxa"/>
+          </w:tcPr>
+          <w:p>
+            <w:pPr>
+              <w:rPr>
+                <w:rFonts w:ascii="Arial" w:hAnsi="Arial" w:cs="Arial"/>
+                <w:b/>
+                <w:bCs/>
+                <w:sz w:val="22"/>
+                <w:szCs w:val="22"/>
+              </w:rPr>
+            </w:pPr>
+          </w:p>
+        </w:tc>
+        <w:tc>
+          <w:tcPr>
+            <w:tcW w:w="3018" w:type="dxa"/>
+          </w:tcPr>
+          <w:p>
+            <w:pPr>
+              <w:rPr>
+                <w:rFonts w:ascii="Arial" w:hAnsi="Arial" w:cs="Arial"/>
+                <w:sz w:val="22"/>
+                <w:szCs w:val="22"/>
+              </w:rPr>
+            </w:pPr>
           </w:p>
         </w:tc>
         <w:tc>
@@ -26482,6 +26128,167 @@
                 <w:szCs w:val="22"/>
               </w:rPr>
             </w:pPr>
+            <w:r>
+              <w:rPr>
+                <w:rFonts w:ascii="Arial" w:hAnsi="Arial" w:cs="Arial"/>
+                <w:b/>
+                <w:bCs/>
+                <w:sz w:val="22"/>
+                <w:szCs w:val="22"/>
+              </w:rPr>
+              <w:t>listedValue/label</w:t>
+            </w:r>
+          </w:p>
+        </w:tc>
+        <w:tc>
+          <w:tcPr>
+            <w:tcW w:w="3018" w:type="dxa"/>
+          </w:tcPr>
+          <w:p>
+            <w:pPr>
+              <w:rPr>
+                <w:rFonts w:ascii="Arial" w:hAnsi="Arial" w:cs="Arial"/>
+                <w:sz w:val="22"/>
+                <w:szCs w:val="22"/>
+              </w:rPr>
+            </w:pPr>
+            <w:r>
+              <w:rPr>
+                <w:rFonts w:ascii="Arial" w:hAnsi="Arial" w:cs="Arial"/>
+                <w:sz w:val="22"/>
+                <w:szCs w:val="22"/>
+              </w:rPr>
+              <w:t>Leading Light</w:t>
+            </w:r>
+          </w:p>
+        </w:tc>
+        <w:tc>
+          <w:tcPr>
+            <w:tcW w:w="3018" w:type="dxa"/>
+          </w:tcPr>
+          <w:p>
+            <w:pPr>
+              <w:rPr>
+                <w:rFonts w:ascii="Arial" w:hAnsi="Arial" w:cs="Arial"/>
+                <w:sz w:val="22"/>
+                <w:szCs w:val="22"/>
+              </w:rPr>
+            </w:pPr>
+            <w:r>
+              <w:rPr>
+                <w:rFonts w:ascii="Arial" w:hAnsi="Arial" w:cs="Arial"/>
+                <w:sz w:val="22"/>
+                <w:szCs w:val="22"/>
+              </w:rPr>
+              <w:tab/>
+            </w:r>
+          </w:p>
+          <w:p>
+            <w:pPr>
+              <w:rPr>
+                <w:rFonts w:ascii="Arial" w:hAnsi="Arial" w:cs="Arial"/>
+                <w:sz w:val="22"/>
+                <w:szCs w:val="22"/>
+              </w:rPr>
+            </w:pPr>
+            <w:r>
+              <w:rPr>
+                <w:rFonts w:ascii="Arial" w:hAnsi="Arial" w:cs="Arial"/>
+                <w:sz w:val="22"/>
+                <w:szCs w:val="22"/>
+              </w:rPr>
+              <w:t>Le feu d'alignement</w:t>
+            </w:r>
+          </w:p>
+        </w:tc>
+      </w:tr>
+      <w:tr>
+        <w:tc>
+          <w:tcPr>
+            <w:tcW w:w="3018" w:type="dxa"/>
+          </w:tcPr>
+          <w:p>
+            <w:pPr>
+              <w:rPr>
+                <w:rFonts w:ascii="Arial" w:hAnsi="Arial" w:cs="Arial"/>
+                <w:b/>
+                <w:bCs/>
+                <w:sz w:val="22"/>
+                <w:szCs w:val="22"/>
+              </w:rPr>
+            </w:pPr>
+            <w:r>
+              <w:rPr>
+                <w:rFonts w:ascii="Arial" w:hAnsi="Arial" w:cs="Arial"/>
+                <w:b/>
+                <w:bCs/>
+                <w:sz w:val="22"/>
+                <w:szCs w:val="22"/>
+              </w:rPr>
+              <w:t>listedValue/definition</w:t>
+            </w:r>
+          </w:p>
+        </w:tc>
+        <w:tc>
+          <w:tcPr>
+            <w:tcW w:w="3018" w:type="dxa"/>
+          </w:tcPr>
+          <w:p>
+            <w:pPr>
+              <w:rPr>
+                <w:rFonts w:ascii="Arial" w:hAnsi="Arial" w:cs="Arial"/>
+                <w:sz w:val="22"/>
+                <w:szCs w:val="22"/>
+              </w:rPr>
+            </w:pPr>
+            <w:r>
+              <w:rPr>
+                <w:rFonts w:ascii="Arial" w:hAnsi="Arial" w:cs="Arial"/>
+                <w:sz w:val="22"/>
+                <w:szCs w:val="22"/>
+              </w:rPr>
+              <w:t>A light associated with other lights so as to form a leading line to be followed.</w:t>
+            </w:r>
+          </w:p>
+        </w:tc>
+        <w:tc>
+          <w:tcPr>
+            <w:tcW w:w="3018" w:type="dxa"/>
+          </w:tcPr>
+          <w:p>
+            <w:pPr>
+              <w:rPr>
+                <w:rFonts w:ascii="Arial" w:hAnsi="Arial" w:cs="Arial"/>
+                <w:sz w:val="22"/>
+                <w:szCs w:val="22"/>
+              </w:rPr>
+            </w:pPr>
+            <w:r>
+              <w:rPr>
+                <w:rFonts w:ascii="Arial" w:hAnsi="Arial" w:cs="Arial"/>
+                <w:sz w:val="22"/>
+                <w:szCs w:val="22"/>
+              </w:rPr>
+              <w:t>Un feu, associé aux autres feux, pour former un alignement de route à suivre</w:t>
+            </w:r>
+          </w:p>
+        </w:tc>
+      </w:tr>
+      <w:tr>
+        <w:tc>
+          <w:tcPr>
+            <w:tcW w:w="3018" w:type="dxa"/>
+          </w:tcPr>
+          <w:p>
+            <w:pPr>
+              <w:rPr>
+                <w:rFonts w:ascii="Arial" w:hAnsi="Arial" w:cs="Arial"/>
+                <w:b/>
+                <w:bCs/>
+                <w:sz w:val="22"/>
+                <w:szCs w:val="22"/>
+              </w:rPr>
+            </w:pPr>
           </w:p>
         </w:tc>
         <w:tc>
@@ -26528,7 +26335,6 @@
                 <w:szCs w:val="22"/>
               </w:rPr>
             </w:pPr>
-            <w:proofErr w:type="spellStart"/>
             <w:r>
               <w:rPr>
                 <w:rFonts w:ascii="Arial" w:hAnsi="Arial" w:cs="Arial"/>
@@ -26537,18 +26343,7 @@
                 <w:sz w:val="22"/>
                 <w:szCs w:val="22"/>
               </w:rPr>
-              <w:t>listedValue</w:t>
-            </w:r>
-            <w:proofErr w:type="spellEnd"/>
-            <w:r>
-              <w:rPr>
-                <w:rFonts w:ascii="Arial" w:hAnsi="Arial" w:cs="Arial"/>
-                <w:b/>
-                <w:bCs/>
-                <w:sz w:val="22"/>
-                <w:szCs w:val="22"/>
-              </w:rPr>
-              <w:t>/label</w:t>
+              <w:t>listedValue/label</w:t>
             </w:r>
           </w:p>
         </w:tc>
@@ -26570,7 +26365,7 @@
                 <w:sz w:val="22"/>
                 <w:szCs w:val="22"/>
               </w:rPr>
-              <w:t>Leading Light</w:t>
+              <w:t>Aero Light</w:t>
             </w:r>
           </w:p>
         </w:tc>
@@ -26586,6 +26381,31 @@
                 <w:szCs w:val="22"/>
               </w:rPr>
             </w:pPr>
+            <w:r>
+              <w:rPr>
+                <w:rFonts w:ascii="Arial" w:hAnsi="Arial" w:cs="Arial"/>
+                <w:sz w:val="22"/>
+                <w:szCs w:val="22"/>
+              </w:rPr>
+              <w:tab/>
+            </w:r>
+          </w:p>
+          <w:p>
+            <w:pPr>
+              <w:rPr>
+                <w:rFonts w:ascii="Arial" w:hAnsi="Arial" w:cs="Arial"/>
+                <w:sz w:val="22"/>
+                <w:szCs w:val="22"/>
+              </w:rPr>
+            </w:pPr>
+            <w:r>
+              <w:rPr>
+                <w:rFonts w:ascii="Arial" w:hAnsi="Arial" w:cs="Arial"/>
+                <w:sz w:val="22"/>
+                <w:szCs w:val="22"/>
+              </w:rPr>
+              <w:t xml:space="preserve"> Feu aéronautique</w:t>
+            </w:r>
           </w:p>
         </w:tc>
       </w:tr>
@@ -26604,7 +26424,6 @@
                 <w:szCs w:val="22"/>
               </w:rPr>
             </w:pPr>
-            <w:proofErr w:type="spellStart"/>
             <w:r>
               <w:rPr>
                 <w:rFonts w:ascii="Arial" w:hAnsi="Arial" w:cs="Arial"/>
@@ -26613,216 +26432,7 @@
                 <w:sz w:val="22"/>
                 <w:szCs w:val="22"/>
               </w:rPr>
-              <w:t>listedValue</w:t>
-            </w:r>
-            <w:proofErr w:type="spellEnd"/>
-            <w:r>
-              <w:rPr>
-                <w:rFonts w:ascii="Arial" w:hAnsi="Arial" w:cs="Arial"/>
-                <w:b/>
-                <w:bCs/>
-                <w:sz w:val="22"/>
-                <w:szCs w:val="22"/>
-              </w:rPr>
-              <w:t>/definition</w:t>
-            </w:r>
-          </w:p>
-        </w:tc>
-        <w:tc>
-          <w:tcPr>
-            <w:tcW w:w="3018" w:type="dxa"/>
-          </w:tcPr>
-          <w:p>
-            <w:pPr>
-              <w:rPr>
-                <w:rFonts w:ascii="Arial" w:hAnsi="Arial" w:cs="Arial"/>
-                <w:sz w:val="22"/>
-                <w:szCs w:val="22"/>
-              </w:rPr>
-            </w:pPr>
-            <w:r>
-              <w:rPr>
-                <w:rFonts w:ascii="Arial" w:hAnsi="Arial" w:cs="Arial"/>
-                <w:sz w:val="22"/>
-                <w:szCs w:val="22"/>
-              </w:rPr>
-              <w:t>A light associated with other lights so as to form a leading line to be followed.</w:t>
-            </w:r>
-          </w:p>
-        </w:tc>
-        <w:tc>
-          <w:tcPr>
-            <w:tcW w:w="3018" w:type="dxa"/>
-          </w:tcPr>
-          <w:p>
-            <w:pPr>
-              <w:rPr>
-                <w:rFonts w:ascii="Arial" w:hAnsi="Arial" w:cs="Arial"/>
-                <w:sz w:val="22"/>
-                <w:szCs w:val="22"/>
-              </w:rPr>
-            </w:pPr>
-          </w:p>
-        </w:tc>
-      </w:tr>
-      <w:tr>
-        <w:tc>
-          <w:tcPr>
-            <w:tcW w:w="3018" w:type="dxa"/>
-          </w:tcPr>
-          <w:p>
-            <w:pPr>
-              <w:rPr>
-                <w:rFonts w:ascii="Arial" w:hAnsi="Arial" w:cs="Arial"/>
-                <w:b/>
-                <w:bCs/>
-                <w:sz w:val="22"/>
-                <w:szCs w:val="22"/>
-              </w:rPr>
-            </w:pPr>
-          </w:p>
-        </w:tc>
-        <w:tc>
-          <w:tcPr>
-            <w:tcW w:w="3018" w:type="dxa"/>
-          </w:tcPr>
-          <w:p>
-            <w:pPr>
-              <w:rPr>
-                <w:rFonts w:ascii="Arial" w:hAnsi="Arial" w:cs="Arial"/>
-                <w:sz w:val="22"/>
-                <w:szCs w:val="22"/>
-              </w:rPr>
-            </w:pPr>
-          </w:p>
-        </w:tc>
-        <w:tc>
-          <w:tcPr>
-            <w:tcW w:w="3018" w:type="dxa"/>
-          </w:tcPr>
-          <w:p>
-            <w:pPr>
-              <w:rPr>
-                <w:rFonts w:ascii="Arial" w:hAnsi="Arial" w:cs="Arial"/>
-                <w:sz w:val="22"/>
-                <w:szCs w:val="22"/>
-              </w:rPr>
-            </w:pPr>
-          </w:p>
-        </w:tc>
-      </w:tr>
-      <w:tr>
-        <w:tc>
-          <w:tcPr>
-            <w:tcW w:w="3018" w:type="dxa"/>
-          </w:tcPr>
-          <w:p>
-            <w:pPr>
-              <w:rPr>
-                <w:rFonts w:ascii="Arial" w:hAnsi="Arial" w:cs="Arial"/>
-                <w:b/>
-                <w:bCs/>
-                <w:sz w:val="22"/>
-                <w:szCs w:val="22"/>
-              </w:rPr>
-            </w:pPr>
-            <w:proofErr w:type="spellStart"/>
-            <w:r>
-              <w:rPr>
-                <w:rFonts w:ascii="Arial" w:hAnsi="Arial" w:cs="Arial"/>
-                <w:b/>
-                <w:bCs/>
-                <w:sz w:val="22"/>
-                <w:szCs w:val="22"/>
-              </w:rPr>
-              <w:t>listedValue</w:t>
-            </w:r>
-            <w:proofErr w:type="spellEnd"/>
-            <w:r>
-              <w:rPr>
-                <w:rFonts w:ascii="Arial" w:hAnsi="Arial" w:cs="Arial"/>
-                <w:b/>
-                <w:bCs/>
-                <w:sz w:val="22"/>
-                <w:szCs w:val="22"/>
-              </w:rPr>
-              <w:t>/label</w:t>
-            </w:r>
-          </w:p>
-        </w:tc>
-        <w:tc>
-          <w:tcPr>
-            <w:tcW w:w="3018" w:type="dxa"/>
-          </w:tcPr>
-          <w:p>
-            <w:pPr>
-              <w:rPr>
-                <w:rFonts w:ascii="Arial" w:hAnsi="Arial" w:cs="Arial"/>
-                <w:sz w:val="22"/>
-                <w:szCs w:val="22"/>
-              </w:rPr>
-            </w:pPr>
-            <w:r>
-              <w:rPr>
-                <w:rFonts w:ascii="Arial" w:hAnsi="Arial" w:cs="Arial"/>
-                <w:sz w:val="22"/>
-                <w:szCs w:val="22"/>
-              </w:rPr>
-              <w:t>Aero Light</w:t>
-            </w:r>
-          </w:p>
-        </w:tc>
-        <w:tc>
-          <w:tcPr>
-            <w:tcW w:w="3018" w:type="dxa"/>
-          </w:tcPr>
-          <w:p>
-            <w:pPr>
-              <w:rPr>
-                <w:rFonts w:ascii="Arial" w:hAnsi="Arial" w:cs="Arial"/>
-                <w:sz w:val="22"/>
-                <w:szCs w:val="22"/>
-              </w:rPr>
-            </w:pPr>
-          </w:p>
-        </w:tc>
-      </w:tr>
-      <w:tr>
-        <w:tc>
-          <w:tcPr>
-            <w:tcW w:w="3018" w:type="dxa"/>
-          </w:tcPr>
-          <w:p>
-            <w:pPr>
-              <w:rPr>
-                <w:rFonts w:ascii="Arial" w:hAnsi="Arial" w:cs="Arial"/>
-                <w:b/>
-                <w:bCs/>
-                <w:sz w:val="22"/>
-                <w:szCs w:val="22"/>
-              </w:rPr>
-            </w:pPr>
-            <w:proofErr w:type="spellStart"/>
-            <w:r>
-              <w:rPr>
-                <w:rFonts w:ascii="Arial" w:hAnsi="Arial" w:cs="Arial"/>
-                <w:b/>
-                <w:bCs/>
-                <w:sz w:val="22"/>
-                <w:szCs w:val="22"/>
-              </w:rPr>
-              <w:t>listedValue</w:t>
-            </w:r>
-            <w:proofErr w:type="spellEnd"/>
-            <w:r>
-              <w:rPr>
-                <w:rFonts w:ascii="Arial" w:hAnsi="Arial" w:cs="Arial"/>
-                <w:b/>
-                <w:bCs/>
-                <w:sz w:val="22"/>
-                <w:szCs w:val="22"/>
-              </w:rPr>
-              <w:t>/definition</w:t>
+              <w:t>listedValue/definition</w:t>
             </w:r>
           </w:p>
         </w:tc>
@@ -26860,6 +26470,14 @@
                 <w:szCs w:val="22"/>
               </w:rPr>
             </w:pPr>
+            <w:r>
+              <w:rPr>
+                <w:rFonts w:ascii="Arial" w:hAnsi="Arial" w:cs="Arial"/>
+                <w:sz w:val="22"/>
+                <w:szCs w:val="22"/>
+              </w:rPr>
+              <w:t>Un feu aeronautique est établie pour la navigation aéronautique et peut être plus puissant que les feux maritimes et visible du grand large.</w:t>
+            </w:r>
           </w:p>
         </w:tc>
       </w:tr>
@@ -26983,6 +26601,7 @@
           <w:sz w:val="22"/>
           <w:szCs w:val="22"/>
         </w:rPr>
+        <w:lastRenderedPageBreak/>
         <w:t xml:space="preserve">This language pack would be named [FILEREF:LANG] and would support a feature catalogue using the </w:t>
       </w:r>
       <w:r>

</xml_diff>